<commit_message>
Distribucion de clases por carpetas
</commit_message>
<xml_diff>
--- a/Caja.docx
+++ b/Caja.docx
@@ -487,25 +487,7 @@
           <w:szCs w:val="24"/>
           <w:lang w:val="es-ES"/>
         </w:rPr>
-        <w:t xml:space="preserve"> se</w:t>
-      </w:r>
-      <w:r>
-        <w:rPr>
-          <w:rFonts w:ascii="ArialMT" w:cs="ArialMT"/>
-          <w:sz w:val="24"/>
-          <w:szCs w:val="24"/>
-          <w:lang w:val="es-ES"/>
-        </w:rPr>
-        <w:t xml:space="preserve"> g</w:t>
-      </w:r>
-      <w:r>
-        <w:rPr>
-          <w:rFonts w:ascii="ArialMT" w:cs="ArialMT"/>
-          <w:sz w:val="24"/>
-          <w:szCs w:val="24"/>
-          <w:lang w:val="es-ES"/>
-        </w:rPr>
-        <w:t>arantizar</w:t>
+        <w:t xml:space="preserve"> se garantizar</w:t>
       </w:r>
       <w:r>
         <w:rPr>
@@ -541,25 +523,7 @@
           <w:szCs w:val="24"/>
           <w:lang w:val="es-ES"/>
         </w:rPr>
-        <w:t xml:space="preserve">nica instancia y un punto da </w:t>
-      </w:r>
-      <w:r>
-        <w:rPr>
-          <w:rFonts w:ascii="ArialMT" w:cs="ArialMT"/>
-          <w:sz w:val="24"/>
-          <w:szCs w:val="24"/>
-          <w:lang w:val="es-ES"/>
-        </w:rPr>
-        <w:t>acceso global a ella.</w:t>
-      </w:r>
-      <w:r>
-        <w:rPr>
-          <w:rFonts w:ascii="ArialMT" w:cs="ArialMT"/>
-          <w:sz w:val="24"/>
-          <w:szCs w:val="24"/>
-          <w:lang w:val="es-ES"/>
-        </w:rPr>
-        <w:t xml:space="preserve"> </w:t>
+        <w:t xml:space="preserve">nica instancia y un punto da acceso global a ella. </w:t>
       </w:r>
       <w:r>
         <w:rPr>
@@ -634,15 +598,7 @@
           <w:sz w:val="24"/>
           <w:szCs w:val="24"/>
         </w:rPr>
-        <w:t>n al momento de</w:t>
-      </w:r>
-      <w:r>
-        <w:rPr>
-          <w:rFonts w:ascii="ArialMT" w:cs="ArialMT"/>
-          <w:sz w:val="24"/>
-          <w:szCs w:val="24"/>
-        </w:rPr>
-        <w:t xml:space="preserve"> </w:t>
+        <w:t xml:space="preserve">n al momento de </w:t>
       </w:r>
       <w:r>
         <w:rPr>
@@ -687,16 +643,7 @@
           <w:szCs w:val="24"/>
           <w:lang w:val="es-ES"/>
         </w:rPr>
-        <w:t xml:space="preserve"> como consulta de saldos de la</w:t>
-      </w:r>
-      <w:r>
-        <w:rPr>
-          <w:rFonts w:ascii="ArialMT" w:cs="ArialMT"/>
-          <w:sz w:val="24"/>
-          <w:szCs w:val="24"/>
-          <w:lang w:val="es-ES"/>
-        </w:rPr>
-        <w:t xml:space="preserve"> </w:t>
+        <w:t xml:space="preserve"> como consulta de saldos de la </w:t>
       </w:r>
       <w:r>
         <w:rPr>
@@ -1003,52 +950,7 @@
           <w:szCs w:val="24"/>
           <w:lang w:val="es-ES"/>
         </w:rPr>
-        <w:t xml:space="preserve"> No sirve, porque </w:t>
-      </w:r>
-      <w:r>
-        <w:rPr>
-          <w:rFonts w:ascii="ArialMT" w:cs="ArialMT"/>
-          <w:sz w:val="24"/>
-          <w:szCs w:val="24"/>
-          <w:lang w:val="es-ES"/>
-        </w:rPr>
-        <w:t xml:space="preserve">en este sistema </w:t>
-      </w:r>
-      <w:r>
-        <w:rPr>
-          <w:rFonts w:ascii="ArialMT" w:cs="ArialMT"/>
-          <w:sz w:val="24"/>
-          <w:szCs w:val="24"/>
-          <w:lang w:val="es-ES"/>
-        </w:rPr>
-        <w:t>no necesitamos conectar dos</w:t>
-      </w:r>
-      <w:r>
-        <w:rPr>
-          <w:rFonts w:ascii="ArialMT" w:cs="ArialMT"/>
-          <w:sz w:val="24"/>
-          <w:szCs w:val="24"/>
-          <w:lang w:val="es-ES"/>
-        </w:rPr>
-        <w:t xml:space="preserve"> </w:t>
-      </w:r>
-      <w:r>
-        <w:rPr>
-          <w:rFonts w:ascii="ArialMT" w:cs="ArialMT"/>
-          <w:sz w:val="24"/>
-          <w:szCs w:val="24"/>
-          <w:lang w:val="es-ES"/>
-        </w:rPr>
-        <w:t xml:space="preserve">interfaces incompatibles por lo tanto un </w:t>
-      </w:r>
-      <w:r>
-        <w:rPr>
-          <w:rFonts w:ascii="ArialMT" w:cs="ArialMT" w:hint="cs"/>
-          <w:sz w:val="24"/>
-          <w:szCs w:val="24"/>
-          <w:lang w:val="es-ES"/>
-        </w:rPr>
-        <w:t>“</w:t>
+        <w:t xml:space="preserve"> Si sirve ya que podemos usarlo para encapsular la clase </w:t>
       </w:r>
       <w:proofErr w:type="spellStart"/>
       <w:r>
@@ -1058,53 +960,17 @@
           <w:szCs w:val="24"/>
           <w:lang w:val="es-ES"/>
         </w:rPr>
-        <w:t>wrapper</w:t>
+        <w:t>Account</w:t>
       </w:r>
       <w:proofErr w:type="spellEnd"/>
       <w:r>
         <w:rPr>
-          <w:rFonts w:ascii="ArialMT" w:cs="ArialMT" w:hint="cs"/>
-          <w:sz w:val="24"/>
-          <w:szCs w:val="24"/>
-          <w:lang w:val="es-ES"/>
-        </w:rPr>
-        <w:t>”</w:t>
-      </w:r>
-      <w:r>
-        <w:rPr>
-          <w:rFonts w:ascii="ArialMT" w:cs="ArialMT"/>
-          <w:sz w:val="24"/>
-          <w:szCs w:val="24"/>
-          <w:lang w:val="es-ES"/>
-        </w:rPr>
-        <w:t xml:space="preserve"> no es </w:t>
-      </w:r>
-      <w:r>
-        <w:rPr>
-          <w:rFonts w:ascii="ArialMT" w:cs="ArialMT"/>
-          <w:sz w:val="24"/>
-          <w:szCs w:val="24"/>
-          <w:lang w:val="es-ES"/>
-        </w:rPr>
-        <w:t xml:space="preserve">de </w:t>
-      </w:r>
-      <w:r>
-        <w:rPr>
-          <w:rFonts w:ascii="ArialMT" w:cs="ArialMT"/>
-          <w:sz w:val="24"/>
-          <w:szCs w:val="24"/>
-          <w:lang w:val="es-ES"/>
-        </w:rPr>
-        <w:t>mucha</w:t>
-      </w:r>
-      <w:r>
-        <w:rPr>
-          <w:rFonts w:ascii="ArialMT" w:cs="ArialMT"/>
-          <w:sz w:val="24"/>
-          <w:szCs w:val="24"/>
-          <w:lang w:val="es-ES"/>
-        </w:rPr>
-        <w:t xml:space="preserve"> utilidad.</w:t>
+          <w:rFonts w:ascii="ArialMT" w:cs="ArialMT"/>
+          <w:sz w:val="24"/>
+          <w:szCs w:val="24"/>
+          <w:lang w:val="es-ES"/>
+        </w:rPr>
+        <w:t xml:space="preserve"> con la divisa correcta.</w:t>
       </w:r>
     </w:p>
     <w:p>
@@ -1120,25 +986,14 @@
           <w:sz w:val="24"/>
         </w:rPr>
       </w:pPr>
-      <w:proofErr w:type="spellStart"/>
-      <w:r>
-        <w:rPr>
-          <w:rFonts w:ascii="ArialMT" w:cs="ArialMT"/>
-          <w:sz w:val="24"/>
-          <w:szCs w:val="24"/>
-          <w:lang w:val="es-ES"/>
-        </w:rPr>
-        <w:t>Composite</w:t>
-      </w:r>
-      <w:proofErr w:type="spellEnd"/>
-      <w:r>
-        <w:rPr>
-          <w:rFonts w:ascii="ArialMT" w:cs="ArialMT"/>
-          <w:sz w:val="24"/>
-          <w:szCs w:val="24"/>
-          <w:lang w:val="es-ES"/>
-        </w:rPr>
-        <w:t xml:space="preserve">. </w:t>
+      <w:r>
+        <w:rPr>
+          <w:rFonts w:ascii="ArialMT" w:cs="ArialMT"/>
+          <w:sz w:val="24"/>
+          <w:szCs w:val="24"/>
+          <w:lang w:val="es-ES"/>
+        </w:rPr>
+        <w:t xml:space="preserve">Composite. </w:t>
       </w:r>
       <w:r>
         <w:rPr>
@@ -1194,17 +1049,33 @@
         </w:rPr>
         <w:t xml:space="preserve">, puesto que cada uno tiene su respectiva </w:t>
       </w:r>
-      <w:proofErr w:type="spellStart"/>
-      <w:r>
-        <w:rPr>
-          <w:rFonts w:ascii="ArialMT" w:cs="ArialMT"/>
-          <w:sz w:val="24"/>
-          <w:szCs w:val="24"/>
-          <w:lang w:val="es-ES"/>
-        </w:rPr>
-        <w:t>funcion</w:t>
-      </w:r>
-      <w:proofErr w:type="spellEnd"/>
+      <w:r>
+        <w:rPr>
+          <w:rFonts w:ascii="ArialMT" w:cs="ArialMT"/>
+          <w:sz w:val="24"/>
+          <w:szCs w:val="24"/>
+          <w:lang w:val="es-ES"/>
+        </w:rPr>
+        <w:t>funci</w:t>
+      </w:r>
+      <w:r>
+        <w:rPr>
+          <w:rFonts w:ascii="ArialMT" w:cs="ArialMT"/>
+          <w:sz w:val="24"/>
+          <w:szCs w:val="24"/>
+          <w:lang w:val="es-ES"/>
+        </w:rPr>
+        <w:t>ó</w:t>
+      </w:r>
+      <w:r>
+        <w:rPr>
+          <w:rFonts w:ascii="ArialMT" w:cs="ArialMT"/>
+          <w:sz w:val="24"/>
+          <w:szCs w:val="24"/>
+          <w:lang w:val="es-ES"/>
+        </w:rPr>
+        <w:t>n</w:t>
+      </w:r>
       <w:r>
         <w:rPr>
           <w:rFonts w:ascii="ArialMT" w:cs="ArialMT"/>
@@ -1228,25 +1099,14 @@
           <w:sz w:val="24"/>
         </w:rPr>
       </w:pPr>
-      <w:proofErr w:type="spellStart"/>
-      <w:r>
-        <w:rPr>
-          <w:rFonts w:ascii="ArialMT" w:cs="ArialMT"/>
-          <w:sz w:val="24"/>
-          <w:szCs w:val="24"/>
-          <w:lang w:val="es-ES"/>
-        </w:rPr>
-        <w:t>Decorator</w:t>
-      </w:r>
-      <w:proofErr w:type="spellEnd"/>
-      <w:r>
-        <w:rPr>
-          <w:rFonts w:ascii="ArialMT" w:cs="ArialMT"/>
-          <w:sz w:val="24"/>
-          <w:szCs w:val="24"/>
-          <w:lang w:val="es-ES"/>
-        </w:rPr>
-        <w:t xml:space="preserve">. </w:t>
+      <w:r>
+        <w:rPr>
+          <w:rFonts w:ascii="ArialMT" w:cs="ArialMT"/>
+          <w:sz w:val="24"/>
+          <w:szCs w:val="24"/>
+          <w:lang w:val="es-ES"/>
+        </w:rPr>
+        <w:t xml:space="preserve">Decorator. </w:t>
       </w:r>
       <w:r>
         <w:rPr>
@@ -2055,6 +1915,7 @@
           <w:rFonts w:ascii="ArialMT" w:cs="ArialMT"/>
           <w:sz w:val="24"/>
           <w:szCs w:val="24"/>
+          <w:lang w:val="es-ES"/>
         </w:rPr>
       </w:pPr>
     </w:p>
@@ -2066,6 +1927,7 @@
           <w:rFonts w:ascii="ArialMT" w:cs="ArialMT"/>
           <w:sz w:val="24"/>
           <w:szCs w:val="24"/>
+          <w:lang w:val="es-ES"/>
         </w:rPr>
       </w:pPr>
     </w:p>
@@ -2073,6 +1935,7 @@
       <w:pPr>
         <w:rPr>
           <w:sz w:val="24"/>
+          <w:lang w:val="es-ES"/>
         </w:rPr>
       </w:pPr>
     </w:p>
@@ -2080,6 +1943,7 @@
       <w:pPr>
         <w:rPr>
           <w:sz w:val="24"/>
+          <w:lang w:val="es-ES"/>
         </w:rPr>
       </w:pPr>
     </w:p>
@@ -2087,6 +1951,7 @@
       <w:pPr>
         <w:rPr>
           <w:sz w:val="24"/>
+          <w:lang w:val="es-ES"/>
         </w:rPr>
       </w:pPr>
     </w:p>
@@ -2094,6 +1959,7 @@
       <w:pPr>
         <w:rPr>
           <w:sz w:val="24"/>
+          <w:lang w:val="es-ES"/>
         </w:rPr>
       </w:pPr>
     </w:p>
@@ -2101,6 +1967,7 @@
       <w:pPr>
         <w:rPr>
           <w:sz w:val="24"/>
+          <w:lang w:val="es-ES"/>
         </w:rPr>
       </w:pPr>
     </w:p>
@@ -2108,10 +1975,19 @@
       <w:pPr>
         <w:rPr>
           <w:sz w:val="24"/>
+          <w:lang w:val="es-ES"/>
         </w:rPr>
       </w:pPr>
       <w:bookmarkStart w:id="0" w:name="_GoBack"/>
       <w:bookmarkEnd w:id="0"/>
+    </w:p>
+    <w:p>
+      <w:pPr>
+        <w:rPr>
+          <w:sz w:val="24"/>
+          <w:lang w:val="es-ES"/>
+        </w:rPr>
+      </w:pPr>
     </w:p>
     <w:p>
       <w:pPr>

</xml_diff>